<commit_message>
Task8.js and start of Task8.js
</commit_message>
<xml_diff>
--- a/Essay/Biblography_Beginning.docx
+++ b/Essay/Biblography_Beginning.docx
@@ -103,6 +103,8 @@
       <w:r>
         <w:t xml:space="preserve"> vs Express</w:t>
       </w:r>
+      <w:bookmarkStart w:id="0" w:name="_GoBack"/>
+      <w:bookmarkEnd w:id="0"/>
     </w:p>
     <w:p>
       <w:hyperlink r:id="rId9" w:history="1">
@@ -144,10 +146,24 @@
         </w:r>
       </w:hyperlink>
     </w:p>
-    <w:p>
-      <w:bookmarkStart w:id="0" w:name="_GoBack"/>
-      <w:bookmarkEnd w:id="0"/>
-    </w:p>
+    <w:p/>
+    <w:p/>
+    <w:p>
+      <w:r>
+        <w:t>Intro web framework</w:t>
+      </w:r>
+    </w:p>
+    <w:p>
+      <w:hyperlink r:id="rId12" w:history="1">
+        <w:r>
+          <w:rPr>
+            <w:rStyle w:val="Hyperlink"/>
+          </w:rPr>
+          <w:t>https://developer.mozilla.org/en-US/docs/Learn/Server-side/First_steps/Web_frameworks</w:t>
+        </w:r>
+      </w:hyperlink>
+    </w:p>
+    <w:p/>
     <w:sectPr>
       <w:pgSz w:w="11906" w:h="16838"/>
       <w:pgMar w:top="1440" w:right="1440" w:bottom="1440" w:left="1440" w:header="708" w:footer="708" w:gutter="0"/>

</xml_diff>